<commit_message>
Update links in legal documents
</commit_message>
<xml_diff>
--- a/legal/Watson Studio Legal Checklist - notebook_01.docx
+++ b/legal/Watson Studio Legal Checklist - notebook_01.docx
@@ -968,31 +968,58 @@
               <w:rPr>
                 <w:rStyle w:val="Strong"/>
               </w:rPr>
-              <w:t>Approval form: &lt;TODO-ADD-SHARED-BOX-LINK&gt;</w:t>
+              <w:t>Approval form:</w:t>
+            </w:r>
+            <w:r>
+              <w:rPr>
+                <w:rStyle w:val="Strong"/>
+              </w:rPr>
+              <w:t xml:space="preserve"> </w:t>
+            </w:r>
+            <w:hyperlink r:id="rId6" w:history="1">
+              <w:r>
+                <w:rPr>
+                  <w:rStyle w:val="Hyperlink"/>
+                </w:rPr>
+                <w:t>https://ibm.box.com/s/vj5rn03ghpr7l20w4wdk8h5l1khbj6yl</w:t>
+              </w:r>
+            </w:hyperlink>
+            <w:r>
+              <w:rPr>
+                <w:rStyle w:val="Strong"/>
+              </w:rPr>
+              <w:t xml:space="preserve"> </w:t>
             </w:r>
           </w:p>
           <w:p>
             <w:pPr>
               <w:rPr>
+                <w:rFonts w:ascii="Helvetica" w:hAnsi="Helvetica"/>
+                <w:color w:val="0000CD"/>
+                <w:sz w:val="20"/>
+                <w:szCs w:val="20"/>
+              </w:rPr>
+            </w:pPr>
+            <w:r>
+              <w:rPr>
                 <w:rStyle w:val="Strong"/>
               </w:rPr>
-            </w:pPr>
+              <w:t xml:space="preserve">Approval link: </w:t>
+            </w:r>
+            <w:hyperlink r:id="rId7" w:history="1">
+              <w:r>
+                <w:rPr>
+                  <w:rStyle w:val="Hyperlink"/>
+                </w:rPr>
+                <w:t>https://wicked-proposals.wdc1a.cirrus.ibm.com/proposal/9f7b996f-0bee-48ba-96bc-982e0b8a08ad</w:t>
+              </w:r>
+            </w:hyperlink>
             <w:r>
               <w:rPr>
                 <w:rStyle w:val="Strong"/>
               </w:rPr>
-              <w:t>Approval link: &lt;TODO-ADD-WICKED-URL&gt;</w:t>
-            </w:r>
-          </w:p>
-          <w:p>
-            <w:pPr>
-              <w:rPr>
-                <w:rFonts w:ascii="Helvetica" w:hAnsi="Helvetica"/>
-                <w:color w:val="0000CD"/>
-                <w:sz w:val="20"/>
-                <w:szCs w:val="20"/>
-              </w:rPr>
-            </w:pPr>
+              <w:t xml:space="preserve"> </w:t>
+            </w:r>
           </w:p>
         </w:tc>
       </w:tr>
@@ -1530,7 +1557,16 @@
                 <w:sz w:val="20"/>
                 <w:szCs w:val="20"/>
               </w:rPr>
-              <w:t xml:space="preserve"> is included in the n</w:t>
+              <w:t xml:space="preserve"> is included in the </w:t>
+            </w:r>
+            <w:r>
+              <w:rPr>
+                <w:rFonts w:ascii="Helvetica" w:hAnsi="Helvetica"/>
+                <w:sz w:val="20"/>
+                <w:szCs w:val="20"/>
+              </w:rPr>
+              <w:lastRenderedPageBreak/>
+              <w:t>n</w:t>
             </w:r>
             <w:r>
               <w:rPr>
@@ -1587,7 +1623,6 @@
                 <w:sz w:val="20"/>
                 <w:szCs w:val="20"/>
               </w:rPr>
-              <w:lastRenderedPageBreak/>
               <w:t>If the owner of that source code is different from the requestor, add name &amp; email here.</w:t>
             </w:r>
             <w:r>
@@ -1653,23 +1688,7 @@
                 <w:szCs w:val="20"/>
               </w:rPr>
               <w:lastRenderedPageBreak/>
-              <w:t xml:space="preserve">TODO </w:t>
-            </w:r>
-            <w:r>
-              <w:rPr>
-                <w:rFonts w:ascii="Helvetica" w:hAnsi="Helvetica"/>
-                <w:sz w:val="20"/>
-                <w:szCs w:val="20"/>
-              </w:rPr>
-              <w:t>10</w:t>
-            </w:r>
-            <w:r>
-              <w:rPr>
-                <w:rFonts w:ascii="Helvetica" w:hAnsi="Helvetica"/>
-                <w:sz w:val="20"/>
-                <w:szCs w:val="20"/>
-              </w:rPr>
-              <w:t>0</w:t>
+              <w:t>60</w:t>
             </w:r>
             <w:r>
               <w:rPr>

</xml_diff>

<commit_message>
Fix email and name in legal docs
</commit_message>
<xml_diff>
--- a/legal/Watson Studio Legal Checklist - notebook_01.docx
+++ b/legal/Watson Studio Legal Checklist - notebook_01.docx
@@ -144,7 +144,13 @@
         <w:rPr>
           <w:rFonts w:ascii="Helvetica" w:hAnsi="Helvetica"/>
         </w:rPr>
-        <w:t>Zgy</w:t>
+        <w:t>Z</w:t>
+      </w:r>
+      <w:r>
+        <w:rPr>
+          <w:rFonts w:ascii="Helvetica" w:hAnsi="Helvetica"/>
+        </w:rPr>
+        <w:t>hu</w:t>
       </w:r>
       <w:r>
         <w:rPr>

</xml_diff>